<commit_message>
Se agrea el archivo final del proyecto
</commit_message>
<xml_diff>
--- a/DocumentoDesafio2LIS.docx
+++ b/DocumentoDesafio2LIS.docx
@@ -73,7 +73,7 @@
                     </pic:cNvPicPr>
                   </pic:nvPicPr>
                   <pic:blipFill>
-                    <a:blip r:embed="rId4">
+                    <a:blip r:embed="rId5">
                       <a:extLst>
                         <a:ext uri="{28A0092B-C50C-407E-A947-70E740481C1C}">
                           <a14:useLocalDpi xmlns:a14="http://schemas.microsoft.com/office/drawing/2010/main" val="0"/>
@@ -444,7 +444,6 @@
         </w:rPr>
         <w:t xml:space="preserve"> de </w:t>
       </w:r>
-      <w:proofErr w:type="gramStart"/>
       <w:r>
         <w:rPr>
           <w:sz w:val="24"/>
@@ -452,7 +451,6 @@
         </w:rPr>
         <w:t>Marzo</w:t>
       </w:r>
-      <w:proofErr w:type="gramEnd"/>
       <w:r>
         <w:rPr>
           <w:sz w:val="24"/>
@@ -499,6 +497,33 @@
           <w:szCs w:val="24"/>
         </w:rPr>
         <w:lastRenderedPageBreak/>
+        <w:t xml:space="preserve">Repositorio: </w:t>
+      </w:r>
+      <w:hyperlink r:id="rId6" w:history="1">
+        <w:r>
+          <w:rPr>
+            <w:rStyle w:val="Hyperlink"/>
+            <w:sz w:val="32"/>
+            <w:szCs w:val="24"/>
+          </w:rPr>
+          <w:t>https://github.com/AnthonyVas/Desafio2LIS</w:t>
+        </w:r>
+      </w:hyperlink>
+    </w:p>
+    <w:p>
+      <w:pPr>
+        <w:spacing w:line="360" w:lineRule="auto"/>
+        <w:ind w:firstLine="708"/>
+        <w:rPr>
+          <w:sz w:val="32"/>
+          <w:szCs w:val="24"/>
+        </w:rPr>
+      </w:pPr>
+      <w:r>
+        <w:rPr>
+          <w:sz w:val="32"/>
+          <w:szCs w:val="24"/>
+        </w:rPr>
         <w:t>Ejercicio 1</w:t>
       </w:r>
     </w:p>
@@ -560,7 +585,7 @@
                     <pic:cNvPicPr/>
                   </pic:nvPicPr>
                   <pic:blipFill>
-                    <a:blip r:embed="rId5"/>
+                    <a:blip r:embed="rId7"/>
                     <a:stretch>
                       <a:fillRect/>
                     </a:stretch>
@@ -630,7 +655,7 @@
                     <pic:cNvPicPr/>
                   </pic:nvPicPr>
                   <pic:blipFill rotWithShape="1">
-                    <a:blip r:embed="rId6">
+                    <a:blip r:embed="rId8">
                       <a:extLst>
                         <a:ext uri="{28A0092B-C50C-407E-A947-70E740481C1C}">
                           <a14:useLocalDpi xmlns:a14="http://schemas.microsoft.com/office/drawing/2010/main" val="0"/>
@@ -722,7 +747,7 @@
                     <pic:cNvPicPr/>
                   </pic:nvPicPr>
                   <pic:blipFill>
-                    <a:blip r:embed="rId7">
+                    <a:blip r:embed="rId9">
                       <a:extLst>
                         <a:ext uri="{28A0092B-C50C-407E-A947-70E740481C1C}">
                           <a14:useLocalDpi xmlns:a14="http://schemas.microsoft.com/office/drawing/2010/main" val="0"/>
@@ -787,7 +812,7 @@
                     <pic:cNvPicPr/>
                   </pic:nvPicPr>
                   <pic:blipFill>
-                    <a:blip r:embed="rId8">
+                    <a:blip r:embed="rId10">
                       <a:extLst>
                         <a:ext uri="{28A0092B-C50C-407E-A947-70E740481C1C}">
                           <a14:useLocalDpi xmlns:a14="http://schemas.microsoft.com/office/drawing/2010/main" val="0"/>
@@ -887,7 +912,7 @@
                     <pic:cNvPicPr/>
                   </pic:nvPicPr>
                   <pic:blipFill>
-                    <a:blip r:embed="rId9"/>
+                    <a:blip r:embed="rId11"/>
                     <a:stretch>
                       <a:fillRect/>
                     </a:stretch>
@@ -907,6 +932,287 @@
           </wp:inline>
         </w:drawing>
       </w:r>
+    </w:p>
+    <w:p>
+      <w:pPr>
+        <w:ind w:left="720"/>
+      </w:pPr>
+    </w:p>
+    <w:p>
+      <w:pPr>
+        <w:ind w:left="720"/>
+        <w:rPr>
+          <w:sz w:val="32"/>
+          <w:szCs w:val="32"/>
+        </w:rPr>
+      </w:pPr>
+      <w:r>
+        <w:rPr>
+          <w:sz w:val="32"/>
+          <w:szCs w:val="32"/>
+        </w:rPr>
+        <w:t>Ejercicio 2</w:t>
+      </w:r>
+    </w:p>
+    <w:p>
+      <w:pPr>
+        <w:ind w:firstLine="720"/>
+      </w:pPr>
+      <w:r>
+        <w:t>Porcentaje que se alcanzo fue el 100%</w:t>
+      </w:r>
+    </w:p>
+    <w:p>
+      <w:r>
+        <w:rPr>
+          <w:noProof/>
+        </w:rPr>
+        <w:lastRenderedPageBreak/>
+        <w:drawing>
+          <wp:inline distT="0" distB="0" distL="0" distR="0" wp14:anchorId="6F9308B4" wp14:editId="76C1DC92">
+            <wp:extent cx="5612130" cy="3156585"/>
+            <wp:effectExtent l="0" t="0" r="7620" b="5715"/>
+            <wp:docPr id="7" name="Imagen 5" descr="Interfaz de usuario gráfica, Aplicación&#10;&#10;Descripción generada automáticamente"/>
+            <wp:cNvGraphicFramePr>
+              <a:graphicFrameLocks xmlns:a="http://schemas.openxmlformats.org/drawingml/2006/main" noChangeAspect="1"/>
+            </wp:cNvGraphicFramePr>
+            <a:graphic xmlns:a="http://schemas.openxmlformats.org/drawingml/2006/main">
+              <a:graphicData uri="http://schemas.openxmlformats.org/drawingml/2006/picture">
+                <pic:pic xmlns:pic="http://schemas.openxmlformats.org/drawingml/2006/picture">
+                  <pic:nvPicPr>
+                    <pic:cNvPr id="5" name="Imagen 5" descr="Interfaz de usuario gráfica, Aplicación&#10;&#10;Descripción generada automáticamente"/>
+                    <pic:cNvPicPr/>
+                  </pic:nvPicPr>
+                  <pic:blipFill>
+                    <a:blip r:embed="rId12" cstate="print">
+                      <a:extLst>
+                        <a:ext uri="{28A0092B-C50C-407E-A947-70E740481C1C}">
+                          <a14:useLocalDpi xmlns:a14="http://schemas.microsoft.com/office/drawing/2010/main" val="0"/>
+                        </a:ext>
+                      </a:extLst>
+                    </a:blip>
+                    <a:stretch>
+                      <a:fillRect/>
+                    </a:stretch>
+                  </pic:blipFill>
+                  <pic:spPr>
+                    <a:xfrm>
+                      <a:off x="0" y="0"/>
+                      <a:ext cx="5612130" cy="3156585"/>
+                    </a:xfrm>
+                    <a:prstGeom prst="rect">
+                      <a:avLst/>
+                    </a:prstGeom>
+                  </pic:spPr>
+                </pic:pic>
+              </a:graphicData>
+            </a:graphic>
+          </wp:inline>
+        </w:drawing>
+      </w:r>
+      <w:r>
+        <w:rPr>
+          <w:noProof/>
+        </w:rPr>
+        <w:drawing>
+          <wp:inline distT="0" distB="0" distL="0" distR="0" wp14:anchorId="0637BE8F" wp14:editId="23962E9F">
+            <wp:extent cx="5612130" cy="3156585"/>
+            <wp:effectExtent l="0" t="0" r="7620" b="5715"/>
+            <wp:docPr id="8" name="Imagen 6" descr="Interfaz de usuario gráfica, Aplicación&#10;&#10;Descripción generada automáticamente"/>
+            <wp:cNvGraphicFramePr>
+              <a:graphicFrameLocks xmlns:a="http://schemas.openxmlformats.org/drawingml/2006/main" noChangeAspect="1"/>
+            </wp:cNvGraphicFramePr>
+            <a:graphic xmlns:a="http://schemas.openxmlformats.org/drawingml/2006/main">
+              <a:graphicData uri="http://schemas.openxmlformats.org/drawingml/2006/picture">
+                <pic:pic xmlns:pic="http://schemas.openxmlformats.org/drawingml/2006/picture">
+                  <pic:nvPicPr>
+                    <pic:cNvPr id="6" name="Imagen 6" descr="Interfaz de usuario gráfica, Aplicación&#10;&#10;Descripción generada automáticamente"/>
+                    <pic:cNvPicPr/>
+                  </pic:nvPicPr>
+                  <pic:blipFill>
+                    <a:blip r:embed="rId13" cstate="print">
+                      <a:extLst>
+                        <a:ext uri="{28A0092B-C50C-407E-A947-70E740481C1C}">
+                          <a14:useLocalDpi xmlns:a14="http://schemas.microsoft.com/office/drawing/2010/main" val="0"/>
+                        </a:ext>
+                      </a:extLst>
+                    </a:blip>
+                    <a:stretch>
+                      <a:fillRect/>
+                    </a:stretch>
+                  </pic:blipFill>
+                  <pic:spPr>
+                    <a:xfrm>
+                      <a:off x="0" y="0"/>
+                      <a:ext cx="5612130" cy="3156585"/>
+                    </a:xfrm>
+                    <a:prstGeom prst="rect">
+                      <a:avLst/>
+                    </a:prstGeom>
+                  </pic:spPr>
+                </pic:pic>
+              </a:graphicData>
+            </a:graphic>
+          </wp:inline>
+        </w:drawing>
+      </w:r>
+    </w:p>
+    <w:p>
+      <w:r>
+        <w:rPr>
+          <w:noProof/>
+        </w:rPr>
+        <w:lastRenderedPageBreak/>
+        <w:drawing>
+          <wp:inline distT="0" distB="0" distL="0" distR="0" wp14:anchorId="538745DA" wp14:editId="078FAFF7">
+            <wp:extent cx="5612130" cy="3156585"/>
+            <wp:effectExtent l="0" t="0" r="7620" b="5715"/>
+            <wp:docPr id="9" name="Imagen 1" descr="Interfaz de usuario gráfica, Texto&#10;&#10;Descripción generada automáticamente"/>
+            <wp:cNvGraphicFramePr>
+              <a:graphicFrameLocks xmlns:a="http://schemas.openxmlformats.org/drawingml/2006/main" noChangeAspect="1"/>
+            </wp:cNvGraphicFramePr>
+            <a:graphic xmlns:a="http://schemas.openxmlformats.org/drawingml/2006/main">
+              <a:graphicData uri="http://schemas.openxmlformats.org/drawingml/2006/picture">
+                <pic:pic xmlns:pic="http://schemas.openxmlformats.org/drawingml/2006/picture">
+                  <pic:nvPicPr>
+                    <pic:cNvPr id="1" name="Imagen 1" descr="Interfaz de usuario gráfica, Texto&#10;&#10;Descripción generada automáticamente"/>
+                    <pic:cNvPicPr/>
+                  </pic:nvPicPr>
+                  <pic:blipFill>
+                    <a:blip r:embed="rId14" cstate="print">
+                      <a:extLst>
+                        <a:ext uri="{28A0092B-C50C-407E-A947-70E740481C1C}">
+                          <a14:useLocalDpi xmlns:a14="http://schemas.microsoft.com/office/drawing/2010/main" val="0"/>
+                        </a:ext>
+                      </a:extLst>
+                    </a:blip>
+                    <a:stretch>
+                      <a:fillRect/>
+                    </a:stretch>
+                  </pic:blipFill>
+                  <pic:spPr>
+                    <a:xfrm>
+                      <a:off x="0" y="0"/>
+                      <a:ext cx="5612130" cy="3156585"/>
+                    </a:xfrm>
+                    <a:prstGeom prst="rect">
+                      <a:avLst/>
+                    </a:prstGeom>
+                  </pic:spPr>
+                </pic:pic>
+              </a:graphicData>
+            </a:graphic>
+          </wp:inline>
+        </w:drawing>
+      </w:r>
+    </w:p>
+    <w:p/>
+    <w:p/>
+    <w:p>
+      <w:r>
+        <w:rPr>
+          <w:noProof/>
+        </w:rPr>
+        <w:drawing>
+          <wp:inline distT="0" distB="0" distL="0" distR="0" wp14:anchorId="2E5E3C32" wp14:editId="70381D1B">
+            <wp:extent cx="5612130" cy="3156585"/>
+            <wp:effectExtent l="0" t="0" r="7620" b="5715"/>
+            <wp:docPr id="10" name="Imagen 2" descr="Captura de pantalla de computadora&#10;&#10;Descripción generada automáticamente"/>
+            <wp:cNvGraphicFramePr>
+              <a:graphicFrameLocks xmlns:a="http://schemas.openxmlformats.org/drawingml/2006/main" noChangeAspect="1"/>
+            </wp:cNvGraphicFramePr>
+            <a:graphic xmlns:a="http://schemas.openxmlformats.org/drawingml/2006/main">
+              <a:graphicData uri="http://schemas.openxmlformats.org/drawingml/2006/picture">
+                <pic:pic xmlns:pic="http://schemas.openxmlformats.org/drawingml/2006/picture">
+                  <pic:nvPicPr>
+                    <pic:cNvPr id="2" name="Imagen 2" descr="Captura de pantalla de computadora&#10;&#10;Descripción generada automáticamente"/>
+                    <pic:cNvPicPr/>
+                  </pic:nvPicPr>
+                  <pic:blipFill>
+                    <a:blip r:embed="rId15" cstate="print">
+                      <a:extLst>
+                        <a:ext uri="{28A0092B-C50C-407E-A947-70E740481C1C}">
+                          <a14:useLocalDpi xmlns:a14="http://schemas.microsoft.com/office/drawing/2010/main" val="0"/>
+                        </a:ext>
+                      </a:extLst>
+                    </a:blip>
+                    <a:stretch>
+                      <a:fillRect/>
+                    </a:stretch>
+                  </pic:blipFill>
+                  <pic:spPr>
+                    <a:xfrm>
+                      <a:off x="0" y="0"/>
+                      <a:ext cx="5612130" cy="3156585"/>
+                    </a:xfrm>
+                    <a:prstGeom prst="rect">
+                      <a:avLst/>
+                    </a:prstGeom>
+                  </pic:spPr>
+                </pic:pic>
+              </a:graphicData>
+            </a:graphic>
+          </wp:inline>
+        </w:drawing>
+      </w:r>
+    </w:p>
+    <w:p>
+      <w:r>
+        <w:rPr>
+          <w:noProof/>
+        </w:rPr>
+        <w:lastRenderedPageBreak/>
+        <w:drawing>
+          <wp:inline distT="0" distB="0" distL="0" distR="0" wp14:anchorId="33C197EF" wp14:editId="24EE80DF">
+            <wp:extent cx="5612130" cy="3156585"/>
+            <wp:effectExtent l="0" t="0" r="7620" b="5715"/>
+            <wp:docPr id="11" name="Imagen 4" descr="Captura de pantalla de computadora&#10;&#10;Descripción generada automáticamente"/>
+            <wp:cNvGraphicFramePr>
+              <a:graphicFrameLocks xmlns:a="http://schemas.openxmlformats.org/drawingml/2006/main" noChangeAspect="1"/>
+            </wp:cNvGraphicFramePr>
+            <a:graphic xmlns:a="http://schemas.openxmlformats.org/drawingml/2006/main">
+              <a:graphicData uri="http://schemas.openxmlformats.org/drawingml/2006/picture">
+                <pic:pic xmlns:pic="http://schemas.openxmlformats.org/drawingml/2006/picture">
+                  <pic:nvPicPr>
+                    <pic:cNvPr id="4" name="Imagen 4" descr="Captura de pantalla de computadora&#10;&#10;Descripción generada automáticamente"/>
+                    <pic:cNvPicPr/>
+                  </pic:nvPicPr>
+                  <pic:blipFill>
+                    <a:blip r:embed="rId16" cstate="print">
+                      <a:extLst>
+                        <a:ext uri="{28A0092B-C50C-407E-A947-70E740481C1C}">
+                          <a14:useLocalDpi xmlns:a14="http://schemas.microsoft.com/office/drawing/2010/main" val="0"/>
+                        </a:ext>
+                      </a:extLst>
+                    </a:blip>
+                    <a:stretch>
+                      <a:fillRect/>
+                    </a:stretch>
+                  </pic:blipFill>
+                  <pic:spPr>
+                    <a:xfrm>
+                      <a:off x="0" y="0"/>
+                      <a:ext cx="5612130" cy="3156585"/>
+                    </a:xfrm>
+                    <a:prstGeom prst="rect">
+                      <a:avLst/>
+                    </a:prstGeom>
+                  </pic:spPr>
+                </pic:pic>
+              </a:graphicData>
+            </a:graphic>
+          </wp:inline>
+        </w:drawing>
+      </w:r>
+    </w:p>
+    <w:p>
+      <w:pPr>
+        <w:ind w:left="720"/>
+        <w:rPr>
+          <w:sz w:val="32"/>
+          <w:szCs w:val="32"/>
+        </w:rPr>
+      </w:pPr>
     </w:p>
     <w:p>
       <w:pPr>
@@ -1362,6 +1668,29 @@
     <w:semiHidden/>
     <w:unhideWhenUsed/>
   </w:style>
+  <w:style w:type="character" w:styleId="Hyperlink">
+    <w:name w:val="Hyperlink"/>
+    <w:basedOn w:val="DefaultParagraphFont"/>
+    <w:uiPriority w:val="99"/>
+    <w:unhideWhenUsed/>
+    <w:rsid w:val="001B061D"/>
+    <w:rPr>
+      <w:color w:val="0563C1" w:themeColor="hyperlink"/>
+      <w:u w:val="single"/>
+    </w:rPr>
+  </w:style>
+  <w:style w:type="character" w:styleId="UnresolvedMention">
+    <w:name w:val="Unresolved Mention"/>
+    <w:basedOn w:val="DefaultParagraphFont"/>
+    <w:uiPriority w:val="99"/>
+    <w:semiHidden/>
+    <w:unhideWhenUsed/>
+    <w:rsid w:val="001B061D"/>
+    <w:rPr>
+      <w:color w:val="605E5C"/>
+      <w:shd w:val="clear" w:color="auto" w:fill="E1DFDD"/>
+    </w:rPr>
+  </w:style>
 </w:styles>
 </file>
 
@@ -1658,4 +1987,16 @@
     </a:ext>
   </a:extLst>
 </a:theme>
+</file>
+
+<file path=customXml/item1.xml><?xml version="1.0" encoding="utf-8"?>
+<b:Sources xmlns:b="http://schemas.openxmlformats.org/officeDocument/2006/bibliography" xmlns="http://schemas.openxmlformats.org/officeDocument/2006/bibliography" SelectedStyle="\APASixthEditionOfficeOnline.xsl" StyleName="APA" Version="6"/>
+</file>
+
+<file path=customXml/itemProps1.xml><?xml version="1.0" encoding="utf-8"?>
+<ds:datastoreItem xmlns:ds="http://schemas.openxmlformats.org/officeDocument/2006/customXml" ds:itemID="{0F350260-21C2-470F-96EA-B47334762A2B}">
+  <ds:schemaRefs>
+    <ds:schemaRef ds:uri="http://schemas.openxmlformats.org/officeDocument/2006/bibliography"/>
+  </ds:schemaRefs>
+</ds:datastoreItem>
 </file>
</xml_diff>